<commit_message>
Data Types and variables Exercise last tasks
</commit_message>
<xml_diff>
--- a/Programming Fundamentals/02.ProgramFundamDataTypesAndVariables-Exer/02. Programming-Fundamentals-Data-Types-and-Variables-Exercises.docx
+++ b/Programming Fundamentals/02.ProgramFundamDataTypesAndVariables-Exer/02. Programming-Fundamentals-Data-Types-and-Variables-Exercises.docx
@@ -1,6 +1,6 @@
 
 <file path=word/document.xml><?xml version="1.0" encoding="utf-8"?>
-<w:document xmlns:wpc="http://schemas.microsoft.com/office/word/2010/wordprocessingCanvas" xmlns:cx="http://schemas.microsoft.com/office/drawing/2014/chartex" xmlns:mc="http://schemas.openxmlformats.org/markup-compatibility/2006" xmlns:o="urn:schemas-microsoft-com:office:office" xmlns:r="http://schemas.openxmlformats.org/officeDocument/2006/relationships" xmlns:m="http://schemas.openxmlformats.org/officeDocument/2006/math" xmlns:v="urn:schemas-microsoft-com:vml" xmlns:wp14="http://schemas.microsoft.com/office/word/2010/wordprocessingDrawing" xmlns:wp="http://schemas.openxmlformats.org/drawingml/2006/wordprocessingDrawing" xmlns:w10="urn:schemas-microsoft-com:office:word" xmlns:w="http://schemas.openxmlformats.org/wordprocessingml/2006/main" xmlns:w14="http://schemas.microsoft.com/office/word/2010/wordml" xmlns:w15="http://schemas.microsoft.com/office/word/2012/wordml" xmlns:w16se="http://schemas.microsoft.com/office/word/2015/wordml/symex" xmlns:wpg="http://schemas.microsoft.com/office/word/2010/wordprocessingGroup" xmlns:wpi="http://schemas.microsoft.com/office/word/2010/wordprocessingInk" xmlns:wne="http://schemas.microsoft.com/office/word/2006/wordml" xmlns:wps="http://schemas.microsoft.com/office/word/2010/wordprocessingShape" mc:Ignorable="w14 w15 w16se wp14">
+<w:document xmlns:wpc="http://schemas.microsoft.com/office/word/2010/wordprocessingCanvas" xmlns:cx="http://schemas.microsoft.com/office/drawing/2014/chartex" xmlns:cx1="http://schemas.microsoft.com/office/drawing/2015/9/8/chartex" xmlns:cx2="http://schemas.microsoft.com/office/drawing/2015/10/21/chartex" xmlns:mc="http://schemas.openxmlformats.org/markup-compatibility/2006" xmlns:o="urn:schemas-microsoft-com:office:office" xmlns:r="http://schemas.openxmlformats.org/officeDocument/2006/relationships" xmlns:m="http://schemas.openxmlformats.org/officeDocument/2006/math" xmlns:v="urn:schemas-microsoft-com:vml" xmlns:wp14="http://schemas.microsoft.com/office/word/2010/wordprocessingDrawing" xmlns:wp="http://schemas.openxmlformats.org/drawingml/2006/wordprocessingDrawing" xmlns:w10="urn:schemas-microsoft-com:office:word" xmlns:w="http://schemas.openxmlformats.org/wordprocessingml/2006/main" xmlns:w14="http://schemas.microsoft.com/office/word/2010/wordml" xmlns:w15="http://schemas.microsoft.com/office/word/2012/wordml" xmlns:w16se="http://schemas.microsoft.com/office/word/2015/wordml/symex" xmlns:wpg="http://schemas.microsoft.com/office/word/2010/wordprocessingGroup" xmlns:wpi="http://schemas.microsoft.com/office/word/2010/wordprocessingInk" xmlns:wne="http://schemas.microsoft.com/office/word/2006/wordml" xmlns:wps="http://schemas.microsoft.com/office/word/2010/wordprocessingShape" mc:Ignorable="w14 w15 w16se wp14">
   <w:body>
     <w:p>
       <w:pPr>
@@ -180,6 +180,14 @@
           <w:szCs w:val="24"/>
         </w:rPr>
         <w:t xml:space="preserve"> all variables to the console.</w:t>
+      </w:r>
+    </w:p>
+    <w:p>
+      <w:pPr>
+        <w:pStyle w:val="Heading3"/>
+      </w:pPr>
+      <w:r>
+        <w:t>Examples</w:t>
       </w:r>
     </w:p>
     <w:tbl>
@@ -544,6 +552,7 @@
         </w:tc>
       </w:tr>
     </w:tbl>
+    <w:p/>
     <w:p>
       <w:pPr>
         <w:pStyle w:val="Heading3"/>
@@ -561,7 +570,6 @@
       <w:pPr>
         <w:ind w:firstLine="360"/>
       </w:pPr>
-      <w:bookmarkStart w:id="0" w:name="_GoBack"/>
       <w:r>
         <w:rPr>
           <w:noProof/>
@@ -602,7 +610,6 @@
           </wp:inline>
         </w:drawing>
       </w:r>
-      <w:bookmarkEnd w:id="0"/>
     </w:p>
     <w:p>
       <w:pPr>
@@ -730,6 +737,14 @@
           <w:szCs w:val="24"/>
         </w:rPr>
         <w:t xml:space="preserve"> all variables to the console.</w:t>
+      </w:r>
+    </w:p>
+    <w:p>
+      <w:pPr>
+        <w:pStyle w:val="Heading3"/>
+      </w:pPr>
+      <w:r>
+        <w:t>Examples</w:t>
       </w:r>
     </w:p>
     <w:tbl>
@@ -946,6 +961,7 @@
         </w:tc>
       </w:tr>
     </w:tbl>
+    <w:p/>
     <w:p>
       <w:pPr>
         <w:pStyle w:val="Heading3"/>
@@ -982,7 +998,6 @@
         <w:pStyle w:val="Heading2"/>
       </w:pPr>
       <w:r>
-        <w:lastRenderedPageBreak/>
         <w:t>Practice Characters and Strings</w:t>
       </w:r>
     </w:p>
@@ -1121,6 +1136,14 @@
           <w:szCs w:val="24"/>
         </w:rPr>
         <w:t xml:space="preserve"> all variables to the console.</w:t>
+      </w:r>
+    </w:p>
+    <w:p>
+      <w:pPr>
+        <w:pStyle w:val="Heading3"/>
+      </w:pPr>
+      <w:r>
+        <w:t>Examples</w:t>
       </w:r>
     </w:p>
     <w:tbl>
@@ -1427,6 +1450,7 @@
         </w:tc>
       </w:tr>
     </w:tbl>
+    <w:p/>
     <w:p>
       <w:pPr>
         <w:pStyle w:val="Heading3"/>
@@ -1523,6 +1547,14 @@
       </w:r>
       <w:r>
         <w:t>.</w:t>
+      </w:r>
+    </w:p>
+    <w:p>
+      <w:pPr>
+        <w:pStyle w:val="Heading3"/>
+      </w:pPr>
+      <w:r>
+        <w:t>Examples</w:t>
       </w:r>
     </w:p>
     <w:tbl>
@@ -1775,6 +1807,7 @@
         </w:tc>
       </w:tr>
     </w:tbl>
+    <w:p/>
     <w:p>
       <w:pPr>
         <w:pStyle w:val="Heading3"/>
@@ -1945,6 +1978,20 @@
         <w:t>.</w:t>
       </w:r>
     </w:p>
+    <w:p>
+      <w:r>
+        <w:br w:type="page"/>
+      </w:r>
+    </w:p>
+    <w:p>
+      <w:pPr>
+        <w:pStyle w:val="Heading3"/>
+      </w:pPr>
+      <w:r>
+        <w:lastRenderedPageBreak/>
+        <w:t>Examples</w:t>
+      </w:r>
+    </w:p>
     <w:tbl>
       <w:tblPr>
         <w:tblStyle w:val="TableGrid1"/>
@@ -2138,6 +2185,7 @@
         </w:tc>
       </w:tr>
     </w:tbl>
+    <w:p/>
     <w:p>
       <w:pPr>
         <w:pStyle w:val="Heading3"/>
@@ -2269,6 +2317,14 @@
         <w:t>).</w:t>
       </w:r>
     </w:p>
+    <w:p>
+      <w:pPr>
+        <w:pStyle w:val="Heading3"/>
+      </w:pPr>
+      <w:r>
+        <w:t>Examples</w:t>
+      </w:r>
+    </w:p>
     <w:tbl>
       <w:tblPr>
         <w:tblStyle w:val="TableGrid1"/>
@@ -2426,12 +2482,12 @@
         </w:tc>
       </w:tr>
     </w:tbl>
+    <w:p/>
     <w:p>
       <w:pPr>
         <w:pStyle w:val="Heading2"/>
       </w:pPr>
       <w:r>
-        <w:lastRenderedPageBreak/>
         <w:t>Exchange Variable Values</w:t>
       </w:r>
     </w:p>
@@ -2471,6 +2527,14 @@
       </w:r>
       <w:r>
         <w:t>s before and after the exchange, as shown below:</w:t>
+      </w:r>
+    </w:p>
+    <w:p>
+      <w:pPr>
+        <w:pStyle w:val="Heading3"/>
+      </w:pPr>
+      <w:r>
+        <w:t>Examples</w:t>
       </w:r>
     </w:p>
     <w:tbl>
@@ -2686,6 +2750,7 @@
         </w:tc>
       </w:tr>
     </w:tbl>
+    <w:p/>
     <w:p>
       <w:pPr>
         <w:pStyle w:val="Heading3"/>
@@ -2793,6 +2858,7 @@
         <w:spacing w:before="0" w:after="200"/>
       </w:pPr>
       <w:r>
+        <w:lastRenderedPageBreak/>
         <w:t>Age (0...100)</w:t>
       </w:r>
     </w:p>
@@ -2874,6 +2940,14 @@
       </w:r>
       <w:r>
         <w:t xml:space="preserve"> the data at the console.</w:t>
+      </w:r>
+    </w:p>
+    <w:p>
+      <w:pPr>
+        <w:pStyle w:val="Heading3"/>
+      </w:pPr>
+      <w:r>
+        <w:t>Examples</w:t>
       </w:r>
     </w:p>
     <w:tbl>
@@ -3151,6 +3225,7 @@
         </w:tc>
       </w:tr>
     </w:tbl>
+    <w:p/>
     <w:p>
       <w:pPr>
         <w:pStyle w:val="Heading3"/>
@@ -3248,7 +3323,6 @@
         <w:pStyle w:val="Heading3"/>
       </w:pPr>
       <w:r>
-        <w:lastRenderedPageBreak/>
         <w:t>Examples</w:t>
       </w:r>
     </w:p>
@@ -3860,6 +3934,7 @@
               <w:rPr>
                 <w:bCs/>
               </w:rPr>
+              <w:lastRenderedPageBreak/>
               <w:t>5</w:t>
             </w:r>
           </w:p>
@@ -3932,6 +4007,54 @@
       </w:r>
       <w:r>
         <w:t>!</w:t>
+      </w:r>
+    </w:p>
+    <w:p>
+      <w:pPr>
+        <w:pStyle w:val="ListParagraph"/>
+        <w:numPr>
+          <w:ilvl w:val="0"/>
+          <w:numId w:val="4"/>
+        </w:numPr>
+      </w:pPr>
+      <w:r>
+        <w:t xml:space="preserve">Assume that a year has </w:t>
+      </w:r>
+      <w:r>
+        <w:rPr>
+          <w:bCs/>
+        </w:rPr>
+        <w:t>365.2422 days</w:t>
+      </w:r>
+      <w:r>
+        <w:rPr>
+          <w:bCs/>
+        </w:rPr>
+        <w:t xml:space="preserve"> at average (</w:t>
+      </w:r>
+      <w:hyperlink r:id="rId14" w:history="1">
+        <w:r>
+          <w:rPr>
+            <w:rStyle w:val="Hyperlink"/>
+            <w:bCs/>
+          </w:rPr>
+          <w:t>the Tropical year</w:t>
+        </w:r>
+      </w:hyperlink>
+      <w:r>
+        <w:rPr>
+          <w:bCs/>
+        </w:rPr>
+        <w:t>)</w:t>
+      </w:r>
+      <w:r>
+        <w:rPr>
+          <w:bCs/>
+        </w:rPr>
+        <w:t>.</w:t>
+      </w:r>
+      <w:r>
+        <w:t xml:space="preserve"> </w:t>
       </w:r>
     </w:p>
     <w:p>
@@ -4411,7 +4534,6 @@
               <w:rPr>
                 <w:bCs/>
               </w:rPr>
-              <w:lastRenderedPageBreak/>
               <w:t>0</w:t>
             </w:r>
           </w:p>
@@ -4435,7 +4557,6 @@
                 <w:bCs/>
                 <w:noProof/>
               </w:rPr>
-              <w:lastRenderedPageBreak/>
               <w:t>0.2732241</w:t>
             </w:r>
           </w:p>
@@ -4551,7 +4672,6 @@
               <w:rPr>
                 <w:bCs/>
               </w:rPr>
-              <w:lastRenderedPageBreak/>
               <w:t>30</w:t>
             </w:r>
           </w:p>
@@ -4575,8 +4695,15 @@
                 <w:bCs/>
                 <w:noProof/>
               </w:rPr>
-              <w:lastRenderedPageBreak/>
-              <w:t>8.130081</w:t>
+              <w:t>8.13008</w:t>
+            </w:r>
+            <w:r>
+              <w:rPr>
+                <w:rFonts w:ascii="Consolas" w:hAnsi="Consolas"/>
+                <w:bCs/>
+                <w:noProof/>
+              </w:rPr>
+              <w:t>2</w:t>
             </w:r>
           </w:p>
           <w:p>
@@ -4706,7 +4833,6 @@
                 <w:bCs/>
                 <w:noProof/>
               </w:rPr>
-              <w:lastRenderedPageBreak/>
               <w:t>0</w:t>
             </w:r>
           </w:p>
@@ -4730,7 +4856,6 @@
                 <w:bCs/>
                 <w:noProof/>
               </w:rPr>
-              <w:lastRenderedPageBreak/>
               <w:t>26.66667</w:t>
             </w:r>
           </w:p>
@@ -4778,7 +4903,6 @@
         <w:pStyle w:val="Heading3"/>
       </w:pPr>
       <w:r>
-        <w:lastRenderedPageBreak/>
         <w:t>Hints</w:t>
       </w:r>
     </w:p>
@@ -4812,10 +4936,15 @@
         <w:rPr>
           <w:rStyle w:val="CodeChar"/>
         </w:rPr>
-        <w:t>double</w:t>
-      </w:r>
-      <w:r>
-        <w:t xml:space="preserve"> is big enough for the calculations</w:t>
+        <w:t>float</w:t>
+      </w:r>
+      <w:r>
+        <w:t xml:space="preserve"> </w:t>
+      </w:r>
+      <w:bookmarkStart w:id="0" w:name="_GoBack"/>
+      <w:bookmarkEnd w:id="0"/>
+      <w:r>
+        <w:t>is big enough for the calculations</w:t>
       </w:r>
       <w:r>
         <w:t>.</w:t>
@@ -5260,6 +5389,7 @@
         <w:pStyle w:val="Heading3"/>
       </w:pPr>
       <w:r>
+        <w:lastRenderedPageBreak/>
         <w:t>Hints</w:t>
       </w:r>
     </w:p>
@@ -5313,7 +5443,7 @@
       <w:r>
         <w:t xml:space="preserve">). See </w:t>
       </w:r>
-      <w:hyperlink r:id="rId14" w:history="1">
+      <w:hyperlink r:id="rId15" w:history="1">
         <w:r>
           <w:rPr>
             <w:rStyle w:val="Hyperlink"/>
@@ -6240,7 +6370,7 @@
       <w:r>
         <w:t xml:space="preserve">Use </w:t>
       </w:r>
-      <w:hyperlink r:id="rId15" w:history="1">
+      <w:hyperlink r:id="rId16" w:history="1">
         <w:r>
           <w:rPr>
             <w:rStyle w:val="Hyperlink"/>
@@ -6283,7 +6413,7 @@
         </w:rPr>
         <w:t xml:space="preserve">and </w:t>
       </w:r>
-      <w:hyperlink r:id="rId16" w:history="1">
+      <w:hyperlink r:id="rId17" w:history="1">
         <w:r>
           <w:rPr>
             <w:rStyle w:val="Hyperlink"/>
@@ -6368,7 +6498,6 @@
         <w:pStyle w:val="Heading3"/>
       </w:pPr>
       <w:r>
-        <w:lastRenderedPageBreak/>
         <w:t>Code</w:t>
       </w:r>
     </w:p>
@@ -6584,6 +6713,61 @@
               </w:rPr>
               <w:t>{</w:t>
             </w:r>
+            <w:r>
+              <w:rPr>
+                <w:rFonts w:ascii="Consolas" w:hAnsi="Consolas" w:cs="Consolas"/>
+                <w:color w:val="000000"/>
+                <w:sz w:val="24"/>
+                <w:szCs w:val="19"/>
+                <w:highlight w:val="white"/>
+                <w:lang w:val="en-GB"/>
+              </w:rPr>
+              <w:t xml:space="preserve">    </w:t>
+            </w:r>
+            <w:r>
+              <w:rPr>
+                <w:rFonts w:ascii="Consolas" w:hAnsi="Consolas" w:cs="Consolas"/>
+                <w:color w:val="0000FF"/>
+                <w:sz w:val="24"/>
+                <w:szCs w:val="19"/>
+                <w:highlight w:val="white"/>
+                <w:lang w:val="en-GB"/>
+              </w:rPr>
+              <w:t>bool</w:t>
+            </w:r>
+            <w:r>
+              <w:rPr>
+                <w:rFonts w:ascii="Consolas" w:hAnsi="Consolas" w:cs="Consolas"/>
+                <w:color w:val="000000"/>
+                <w:sz w:val="24"/>
+                <w:szCs w:val="19"/>
+                <w:highlight w:val="white"/>
+                <w:lang w:val="en-GB"/>
+              </w:rPr>
+              <w:t xml:space="preserve"> TowaLIE = </w:t>
+            </w:r>
+            <w:r>
+              <w:rPr>
+                <w:rFonts w:ascii="Consolas" w:hAnsi="Consolas" w:cs="Consolas"/>
+                <w:color w:val="0000FF"/>
+                <w:sz w:val="24"/>
+                <w:szCs w:val="19"/>
+                <w:highlight w:val="white"/>
+                <w:lang w:val="en-GB"/>
+              </w:rPr>
+              <w:t>true</w:t>
+            </w:r>
+            <w:r>
+              <w:rPr>
+                <w:rFonts w:ascii="Consolas" w:hAnsi="Consolas" w:cs="Consolas"/>
+                <w:color w:val="000000"/>
+                <w:sz w:val="24"/>
+                <w:szCs w:val="19"/>
+                <w:highlight w:val="white"/>
+                <w:lang w:val="en-GB"/>
+              </w:rPr>
+              <w:t>;</w:t>
+            </w:r>
           </w:p>
           <w:p>
             <w:pPr>
@@ -6614,46 +6798,79 @@
             <w:r>
               <w:rPr>
                 <w:rFonts w:ascii="Consolas" w:hAnsi="Consolas" w:cs="Consolas"/>
-                <w:color w:val="0000FF"/>
+                <w:color w:val="000000"/>
                 <w:sz w:val="24"/>
                 <w:szCs w:val="19"/>
                 <w:highlight w:val="white"/>
                 <w:lang w:val="en-GB"/>
               </w:rPr>
-              <w:t>bool</w:t>
+              <w:t xml:space="preserve">     </w:t>
             </w:r>
             <w:r>
               <w:rPr>
                 <w:rFonts w:ascii="Consolas" w:hAnsi="Consolas" w:cs="Consolas"/>
-                <w:color w:val="000000"/>
+                <w:color w:val="0000FF"/>
                 <w:sz w:val="24"/>
                 <w:szCs w:val="19"/>
                 <w:highlight w:val="white"/>
                 <w:lang w:val="en-GB"/>
               </w:rPr>
-              <w:t xml:space="preserve"> TowaLIE = </w:t>
+              <w:t>for</w:t>
             </w:r>
             <w:r>
               <w:rPr>
                 <w:rFonts w:ascii="Consolas" w:hAnsi="Consolas" w:cs="Consolas"/>
-                <w:color w:val="0000FF"/>
+                <w:color w:val="000000"/>
                 <w:sz w:val="24"/>
                 <w:szCs w:val="19"/>
                 <w:highlight w:val="white"/>
                 <w:lang w:val="en-GB"/>
               </w:rPr>
-              <w:t>true</w:t>
+              <w:t xml:space="preserve"> (</w:t>
             </w:r>
             <w:r>
               <w:rPr>
                 <w:rFonts w:ascii="Consolas" w:hAnsi="Consolas" w:cs="Consolas"/>
-                <w:color w:val="000000"/>
+                <w:color w:val="0000FF"/>
                 <w:sz w:val="24"/>
                 <w:szCs w:val="19"/>
                 <w:highlight w:val="white"/>
                 <w:lang w:val="en-GB"/>
               </w:rPr>
-              <w:t>;</w:t>
+              <w:t>int</w:t>
+            </w:r>
+            <w:r>
+              <w:rPr>
+                <w:rFonts w:ascii="Consolas" w:hAnsi="Consolas" w:cs="Consolas"/>
+                <w:color w:val="000000"/>
+                <w:sz w:val="24"/>
+                <w:szCs w:val="19"/>
+                <w:highlight w:val="white"/>
+                <w:lang w:val="en-GB"/>
+              </w:rPr>
+              <w:t xml:space="preserve"> delio = 2; delio &lt;= </w:t>
+            </w:r>
+            <w:r>
+              <w:rPr>
+                <w:rFonts w:ascii="Consolas" w:hAnsi="Consolas" w:cs="Consolas"/>
+                <w:color w:val="2B91AF"/>
+                <w:sz w:val="24"/>
+                <w:szCs w:val="19"/>
+                <w:highlight w:val="white"/>
+                <w:lang w:val="en-GB"/>
+              </w:rPr>
+              <w:t>Math</w:t>
+            </w:r>
+            <w:r>
+              <w:rPr>
+                <w:rFonts w:ascii="Consolas" w:hAnsi="Consolas" w:cs="Consolas"/>
+                <w:color w:val="000000"/>
+                <w:sz w:val="24"/>
+                <w:szCs w:val="19"/>
+                <w:highlight w:val="white"/>
+                <w:lang w:val="en-GB"/>
+              </w:rPr>
+              <w:t>.Sqrt(DAVIDIM); delio++)</w:t>
             </w:r>
           </w:p>
           <w:p>
@@ -6680,19 +6897,24 @@
                 <w:highlight w:val="white"/>
                 <w:lang w:val="en-GB"/>
               </w:rPr>
-              <w:t xml:space="preserve">    </w:t>
-            </w:r>
-            <w:r>
+              <w:t xml:space="preserve">    {</w:t>
+            </w:r>
+          </w:p>
+          <w:p>
+            <w:pPr>
+              <w:autoSpaceDE w:val="0"/>
+              <w:autoSpaceDN w:val="0"/>
+              <w:adjustRightInd w:val="0"/>
+              <w:spacing w:before="0" w:after="0"/>
               <w:rPr>
                 <w:rFonts w:ascii="Consolas" w:hAnsi="Consolas" w:cs="Consolas"/>
-                <w:color w:val="0000FF"/>
+                <w:color w:val="000000"/>
                 <w:sz w:val="24"/>
                 <w:szCs w:val="19"/>
                 <w:highlight w:val="white"/>
                 <w:lang w:val="en-GB"/>
               </w:rPr>
-              <w:t>for</w:t>
-            </w:r>
+            </w:pPr>
             <w:r>
               <w:rPr>
                 <w:rFonts w:ascii="Consolas" w:hAnsi="Consolas" w:cs="Consolas"/>
@@ -6702,40 +6924,40 @@
                 <w:highlight w:val="white"/>
                 <w:lang w:val="en-GB"/>
               </w:rPr>
-              <w:t xml:space="preserve"> (</w:t>
+              <w:t xml:space="preserve">    </w:t>
             </w:r>
             <w:r>
               <w:rPr>
                 <w:rFonts w:ascii="Consolas" w:hAnsi="Consolas" w:cs="Consolas"/>
-                <w:color w:val="0000FF"/>
+                <w:color w:val="000000"/>
                 <w:sz w:val="24"/>
                 <w:szCs w:val="19"/>
                 <w:highlight w:val="white"/>
                 <w:lang w:val="en-GB"/>
               </w:rPr>
-              <w:t>int</w:t>
+              <w:t xml:space="preserve">    </w:t>
             </w:r>
             <w:r>
               <w:rPr>
                 <w:rFonts w:ascii="Consolas" w:hAnsi="Consolas" w:cs="Consolas"/>
-                <w:color w:val="000000"/>
+                <w:color w:val="0000FF"/>
                 <w:sz w:val="24"/>
                 <w:szCs w:val="19"/>
                 <w:highlight w:val="white"/>
                 <w:lang w:val="en-GB"/>
               </w:rPr>
-              <w:t xml:space="preserve"> delio = 2; delio &lt;= </w:t>
+              <w:t>if</w:t>
             </w:r>
             <w:r>
               <w:rPr>
                 <w:rFonts w:ascii="Consolas" w:hAnsi="Consolas" w:cs="Consolas"/>
-                <w:color w:val="2B91AF"/>
+                <w:color w:val="0000FF"/>
                 <w:sz w:val="24"/>
                 <w:szCs w:val="19"/>
                 <w:highlight w:val="white"/>
                 <w:lang w:val="en-GB"/>
               </w:rPr>
-              <w:t>Math</w:t>
+              <w:t xml:space="preserve"> </w:t>
             </w:r>
             <w:r>
               <w:rPr>
@@ -6746,7 +6968,7 @@
                 <w:highlight w:val="white"/>
                 <w:lang w:val="en-GB"/>
               </w:rPr>
-              <w:t>.Sqrt(DAVIDIM); delio++)</w:t>
+              <w:t xml:space="preserve"> (DAVIDIM % delio == 0)</w:t>
             </w:r>
           </w:p>
           <w:p>
@@ -6773,7 +6995,7 @@
                 <w:highlight w:val="white"/>
                 <w:lang w:val="en-GB"/>
               </w:rPr>
-              <w:t xml:space="preserve">    {</w:t>
+              <w:t xml:space="preserve">        {</w:t>
             </w:r>
           </w:p>
           <w:p>
@@ -6800,7 +7022,7 @@
                 <w:highlight w:val="white"/>
                 <w:lang w:val="en-GB"/>
               </w:rPr>
-              <w:t xml:space="preserve">    </w:t>
+              <w:t xml:space="preserve">        </w:t>
             </w:r>
             <w:r>
               <w:rPr>
@@ -6816,24 +7038,35 @@
             <w:r>
               <w:rPr>
                 <w:rFonts w:ascii="Consolas" w:hAnsi="Consolas" w:cs="Consolas"/>
-                <w:color w:val="0000FF"/>
+                <w:color w:val="000000"/>
                 <w:sz w:val="24"/>
                 <w:szCs w:val="19"/>
                 <w:highlight w:val="white"/>
                 <w:lang w:val="en-GB"/>
               </w:rPr>
-              <w:t>if</w:t>
+              <w:t xml:space="preserve">TowaLIE = </w:t>
             </w:r>
             <w:r>
               <w:rPr>
                 <w:rFonts w:ascii="Consolas" w:hAnsi="Consolas" w:cs="Consolas"/>
-                <w:color w:val="000000"/>
+                <w:color w:val="0000FF"/>
                 <w:sz w:val="24"/>
                 <w:szCs w:val="19"/>
                 <w:highlight w:val="white"/>
                 <w:lang w:val="en-GB"/>
               </w:rPr>
-              <w:t xml:space="preserve"> (DAVIDIM % delio == 0)</w:t>
+              <w:t>false</w:t>
+            </w:r>
+            <w:r>
+              <w:rPr>
+                <w:rFonts w:ascii="Consolas" w:hAnsi="Consolas" w:cs="Consolas"/>
+                <w:color w:val="000000"/>
+                <w:sz w:val="24"/>
+                <w:szCs w:val="19"/>
+                <w:highlight w:val="white"/>
+                <w:lang w:val="en-GB"/>
+              </w:rPr>
+              <w:t>;</w:t>
             </w:r>
           </w:p>
           <w:p>
@@ -6860,7 +7093,29 @@
                 <w:highlight w:val="white"/>
                 <w:lang w:val="en-GB"/>
               </w:rPr>
-              <w:t xml:space="preserve">        {</w:t>
+              <w:t xml:space="preserve">            </w:t>
+            </w:r>
+            <w:r>
+              <w:rPr>
+                <w:rFonts w:ascii="Consolas" w:hAnsi="Consolas" w:cs="Consolas"/>
+                <w:color w:val="0000FF"/>
+                <w:sz w:val="24"/>
+                <w:szCs w:val="19"/>
+                <w:highlight w:val="white"/>
+                <w:lang w:val="en-GB"/>
+              </w:rPr>
+              <w:t>break</w:t>
+            </w:r>
+            <w:r>
+              <w:rPr>
+                <w:rFonts w:ascii="Consolas" w:hAnsi="Consolas" w:cs="Consolas"/>
+                <w:color w:val="000000"/>
+                <w:sz w:val="24"/>
+                <w:szCs w:val="19"/>
+                <w:highlight w:val="white"/>
+                <w:lang w:val="en-GB"/>
+              </w:rPr>
+              <w:t>;</w:t>
             </w:r>
           </w:p>
           <w:p>
@@ -6898,9 +7153,15 @@
                 <w:highlight w:val="white"/>
                 <w:lang w:val="en-GB"/>
               </w:rPr>
-              <w:t xml:space="preserve">    </w:t>
-            </w:r>
-            <w:r>
+              <w:t>}</w:t>
+            </w:r>
+          </w:p>
+          <w:p>
+            <w:pPr>
+              <w:autoSpaceDE w:val="0"/>
+              <w:autoSpaceDN w:val="0"/>
+              <w:adjustRightInd w:val="0"/>
+              <w:spacing w:before="0" w:after="0"/>
               <w:rPr>
                 <w:rFonts w:ascii="Consolas" w:hAnsi="Consolas" w:cs="Consolas"/>
                 <w:color w:val="000000"/>
@@ -6909,18 +7170,17 @@
                 <w:highlight w:val="white"/>
                 <w:lang w:val="en-GB"/>
               </w:rPr>
-              <w:t xml:space="preserve">TowaLIE = </w:t>
-            </w:r>
+            </w:pPr>
             <w:r>
               <w:rPr>
                 <w:rFonts w:ascii="Consolas" w:hAnsi="Consolas" w:cs="Consolas"/>
-                <w:color w:val="0000FF"/>
+                <w:color w:val="000000"/>
                 <w:sz w:val="24"/>
                 <w:szCs w:val="19"/>
                 <w:highlight w:val="white"/>
                 <w:lang w:val="en-GB"/>
               </w:rPr>
-              <w:t>false</w:t>
+              <w:t xml:space="preserve">    </w:t>
             </w:r>
             <w:r>
               <w:rPr>
@@ -6931,7 +7191,7 @@
                 <w:highlight w:val="white"/>
                 <w:lang w:val="en-GB"/>
               </w:rPr>
-              <w:t>;</w:t>
+              <w:t>}</w:t>
             </w:r>
           </w:p>
           <w:p>
@@ -6958,18 +7218,18 @@
                 <w:highlight w:val="white"/>
                 <w:lang w:val="en-GB"/>
               </w:rPr>
-              <w:t xml:space="preserve">            </w:t>
+              <w:t xml:space="preserve">    </w:t>
             </w:r>
             <w:r>
               <w:rPr>
                 <w:rFonts w:ascii="Consolas" w:hAnsi="Consolas" w:cs="Consolas"/>
-                <w:color w:val="0000FF"/>
+                <w:color w:val="2B91AF"/>
                 <w:sz w:val="24"/>
                 <w:szCs w:val="19"/>
                 <w:highlight w:val="white"/>
                 <w:lang w:val="en-GB"/>
               </w:rPr>
-              <w:t>break</w:t>
+              <w:t>Console</w:t>
             </w:r>
             <w:r>
               <w:rPr>
@@ -6980,24 +7240,19 @@
                 <w:highlight w:val="white"/>
                 <w:lang w:val="en-GB"/>
               </w:rPr>
-              <w:t>;</w:t>
-            </w:r>
-          </w:p>
-          <w:p>
-            <w:pPr>
-              <w:autoSpaceDE w:val="0"/>
-              <w:autoSpaceDN w:val="0"/>
-              <w:adjustRightInd w:val="0"/>
-              <w:spacing w:before="0" w:after="0"/>
+              <w:t>.WriteLine(</w:t>
+            </w:r>
+            <w:r>
               <w:rPr>
                 <w:rFonts w:ascii="Consolas" w:hAnsi="Consolas" w:cs="Consolas"/>
-                <w:color w:val="000000"/>
+                <w:color w:val="A31515"/>
                 <w:sz w:val="24"/>
                 <w:szCs w:val="19"/>
                 <w:highlight w:val="white"/>
                 <w:lang w:val="en-GB"/>
               </w:rPr>
-            </w:pPr>
+              <w:t>$"</w:t>
+            </w:r>
             <w:r>
               <w:rPr>
                 <w:rFonts w:ascii="Consolas" w:hAnsi="Consolas" w:cs="Consolas"/>
@@ -7007,26 +7262,20 @@
                 <w:highlight w:val="white"/>
                 <w:lang w:val="en-GB"/>
               </w:rPr>
-              <w:t xml:space="preserve">        </w:t>
+              <w:t>{DAVIDIM}</w:t>
             </w:r>
             <w:r>
               <w:rPr>
                 <w:rFonts w:ascii="Consolas" w:hAnsi="Consolas" w:cs="Consolas"/>
-                <w:color w:val="000000"/>
+                <w:color w:val="A31515"/>
                 <w:sz w:val="24"/>
                 <w:szCs w:val="19"/>
                 <w:highlight w:val="white"/>
                 <w:lang w:val="en-GB"/>
               </w:rPr>
-              <w:t>}</w:t>
-            </w:r>
-          </w:p>
-          <w:p>
-            <w:pPr>
-              <w:autoSpaceDE w:val="0"/>
-              <w:autoSpaceDN w:val="0"/>
-              <w:adjustRightInd w:val="0"/>
-              <w:spacing w:before="0" w:after="0"/>
+              <w:t xml:space="preserve"> is prime -&gt; </w:t>
+            </w:r>
+            <w:r>
               <w:rPr>
                 <w:rFonts w:ascii="Consolas" w:hAnsi="Consolas" w:cs="Consolas"/>
                 <w:color w:val="000000"/>
@@ -7035,17 +7284,18 @@
                 <w:highlight w:val="white"/>
                 <w:lang w:val="en-GB"/>
               </w:rPr>
-            </w:pPr>
+              <w:t>{TowaLIE}</w:t>
+            </w:r>
             <w:r>
               <w:rPr>
                 <w:rFonts w:ascii="Consolas" w:hAnsi="Consolas" w:cs="Consolas"/>
-                <w:color w:val="000000"/>
+                <w:color w:val="A31515"/>
                 <w:sz w:val="24"/>
                 <w:szCs w:val="19"/>
                 <w:highlight w:val="white"/>
                 <w:lang w:val="en-GB"/>
               </w:rPr>
-              <w:t xml:space="preserve">    </w:t>
+              <w:t>"</w:t>
             </w:r>
             <w:r>
               <w:rPr>
@@ -7056,15 +7306,18 @@
                 <w:highlight w:val="white"/>
                 <w:lang w:val="en-GB"/>
               </w:rPr>
-              <w:t>}</w:t>
-            </w:r>
-          </w:p>
-          <w:p>
-            <w:pPr>
-              <w:autoSpaceDE w:val="0"/>
-              <w:autoSpaceDN w:val="0"/>
-              <w:adjustRightInd w:val="0"/>
-              <w:spacing w:before="0" w:after="0"/>
+              <w:t>);</w:t>
+            </w:r>
+          </w:p>
+          <w:p>
+            <w:pPr>
+              <w:spacing w:before="0" w:after="0"/>
+              <w:rPr>
+                <w:rFonts w:ascii="Consolas" w:hAnsi="Consolas"/>
+                <w:noProof/>
+              </w:rPr>
+            </w:pPr>
+            <w:r>
               <w:rPr>
                 <w:rFonts w:ascii="Consolas" w:hAnsi="Consolas" w:cs="Consolas"/>
                 <w:color w:val="000000"/>
@@ -7073,124 +7326,6 @@
                 <w:highlight w:val="white"/>
                 <w:lang w:val="en-GB"/>
               </w:rPr>
-            </w:pPr>
-            <w:r>
-              <w:rPr>
-                <w:rFonts w:ascii="Consolas" w:hAnsi="Consolas" w:cs="Consolas"/>
-                <w:color w:val="000000"/>
-                <w:sz w:val="24"/>
-                <w:szCs w:val="19"/>
-                <w:highlight w:val="white"/>
-                <w:lang w:val="en-GB"/>
-              </w:rPr>
-              <w:t xml:space="preserve">    </w:t>
-            </w:r>
-            <w:r>
-              <w:rPr>
-                <w:rFonts w:ascii="Consolas" w:hAnsi="Consolas" w:cs="Consolas"/>
-                <w:color w:val="2B91AF"/>
-                <w:sz w:val="24"/>
-                <w:szCs w:val="19"/>
-                <w:highlight w:val="white"/>
-                <w:lang w:val="en-GB"/>
-              </w:rPr>
-              <w:t>Console</w:t>
-            </w:r>
-            <w:r>
-              <w:rPr>
-                <w:rFonts w:ascii="Consolas" w:hAnsi="Consolas" w:cs="Consolas"/>
-                <w:color w:val="000000"/>
-                <w:sz w:val="24"/>
-                <w:szCs w:val="19"/>
-                <w:highlight w:val="white"/>
-                <w:lang w:val="en-GB"/>
-              </w:rPr>
-              <w:t>.WriteLine(</w:t>
-            </w:r>
-            <w:r>
-              <w:rPr>
-                <w:rFonts w:ascii="Consolas" w:hAnsi="Consolas" w:cs="Consolas"/>
-                <w:color w:val="A31515"/>
-                <w:sz w:val="24"/>
-                <w:szCs w:val="19"/>
-                <w:highlight w:val="white"/>
-                <w:lang w:val="en-GB"/>
-              </w:rPr>
-              <w:t>$"</w:t>
-            </w:r>
-            <w:r>
-              <w:rPr>
-                <w:rFonts w:ascii="Consolas" w:hAnsi="Consolas" w:cs="Consolas"/>
-                <w:color w:val="000000"/>
-                <w:sz w:val="24"/>
-                <w:szCs w:val="19"/>
-                <w:highlight w:val="white"/>
-                <w:lang w:val="en-GB"/>
-              </w:rPr>
-              <w:t>{DAVIDIM}</w:t>
-            </w:r>
-            <w:r>
-              <w:rPr>
-                <w:rFonts w:ascii="Consolas" w:hAnsi="Consolas" w:cs="Consolas"/>
-                <w:color w:val="A31515"/>
-                <w:sz w:val="24"/>
-                <w:szCs w:val="19"/>
-                <w:highlight w:val="white"/>
-                <w:lang w:val="en-GB"/>
-              </w:rPr>
-              <w:t xml:space="preserve"> is prime -&gt; </w:t>
-            </w:r>
-            <w:r>
-              <w:rPr>
-                <w:rFonts w:ascii="Consolas" w:hAnsi="Consolas" w:cs="Consolas"/>
-                <w:color w:val="000000"/>
-                <w:sz w:val="24"/>
-                <w:szCs w:val="19"/>
-                <w:highlight w:val="white"/>
-                <w:lang w:val="en-GB"/>
-              </w:rPr>
-              <w:t>{TowaLIE}</w:t>
-            </w:r>
-            <w:r>
-              <w:rPr>
-                <w:rFonts w:ascii="Consolas" w:hAnsi="Consolas" w:cs="Consolas"/>
-                <w:color w:val="A31515"/>
-                <w:sz w:val="24"/>
-                <w:szCs w:val="19"/>
-                <w:highlight w:val="white"/>
-                <w:lang w:val="en-GB"/>
-              </w:rPr>
-              <w:t>"</w:t>
-            </w:r>
-            <w:r>
-              <w:rPr>
-                <w:rFonts w:ascii="Consolas" w:hAnsi="Consolas" w:cs="Consolas"/>
-                <w:color w:val="000000"/>
-                <w:sz w:val="24"/>
-                <w:szCs w:val="19"/>
-                <w:highlight w:val="white"/>
-                <w:lang w:val="en-GB"/>
-              </w:rPr>
-              <w:t>);</w:t>
-            </w:r>
-          </w:p>
-          <w:p>
-            <w:pPr>
-              <w:spacing w:before="0" w:after="0"/>
-              <w:rPr>
-                <w:rFonts w:ascii="Consolas" w:hAnsi="Consolas"/>
-                <w:noProof/>
-              </w:rPr>
-            </w:pPr>
-            <w:r>
-              <w:rPr>
-                <w:rFonts w:ascii="Consolas" w:hAnsi="Consolas" w:cs="Consolas"/>
-                <w:color w:val="000000"/>
-                <w:sz w:val="24"/>
-                <w:szCs w:val="19"/>
-                <w:highlight w:val="white"/>
-                <w:lang w:val="en-GB"/>
-              </w:rPr>
               <w:t>}</w:t>
             </w:r>
           </w:p>
@@ -7202,6 +7337,7 @@
         <w:pStyle w:val="Heading3"/>
       </w:pPr>
       <w:r>
+        <w:lastRenderedPageBreak/>
         <w:t>Examples</w:t>
       </w:r>
     </w:p>
@@ -8229,7 +8365,6 @@
         <w:pStyle w:val="Heading2"/>
       </w:pPr>
       <w:r>
-        <w:lastRenderedPageBreak/>
         <w:t xml:space="preserve">Print </w:t>
       </w:r>
       <w:r>
@@ -8255,7 +8390,7 @@
       <w:r>
         <w:t xml:space="preserve">Find online more information about </w:t>
       </w:r>
-      <w:hyperlink r:id="rId17" w:history="1">
+      <w:hyperlink r:id="rId18" w:history="1">
         <w:r>
           <w:rPr>
             <w:rStyle w:val="Hyperlink"/>
@@ -8316,6 +8451,14 @@
       </w:r>
       <w:r>
         <w:t xml:space="preserve"> you should print.</w:t>
+      </w:r>
+    </w:p>
+    <w:p>
+      <w:pPr>
+        <w:pStyle w:val="Heading3"/>
+      </w:pPr>
+      <w:r>
+        <w:t>Examples</w:t>
       </w:r>
     </w:p>
     <w:tbl>
@@ -8602,11 +8745,13 @@
         </w:tc>
       </w:tr>
     </w:tbl>
+    <w:p/>
     <w:p>
       <w:pPr>
         <w:pStyle w:val="Heading2"/>
       </w:pPr>
       <w:r>
+        <w:lastRenderedPageBreak/>
         <w:t>*</w:t>
       </w:r>
       <w:r>
@@ -9495,7 +9640,6 @@
               <w:rPr>
                 <w:b/>
               </w:rPr>
-              <w:lastRenderedPageBreak/>
               <w:t>Input</w:t>
             </w:r>
           </w:p>
@@ -9718,6 +9862,7 @@
     </w:p>
     <w:p>
       <w:r>
+        <w:lastRenderedPageBreak/>
         <w:t xml:space="preserve">Thea follows this pattern: first she takes </w:t>
       </w:r>
       <w:r>
@@ -10009,11 +10154,7 @@
     </w:p>
     <w:p>
       <w:pPr>
-        <w:pStyle w:val="Heading2"/>
-        <w:numPr>
-          <w:ilvl w:val="0"/>
-          <w:numId w:val="0"/>
-        </w:numPr>
+        <w:pStyle w:val="Heading3"/>
       </w:pPr>
       <w:r>
         <w:t>Output</w:t>
@@ -10051,15 +10192,10 @@
     </w:p>
     <w:p>
       <w:pPr>
-        <w:pStyle w:val="Heading2"/>
-        <w:numPr>
-          <w:ilvl w:val="0"/>
-          <w:numId w:val="0"/>
-        </w:numPr>
-      </w:pPr>
-      <w:r>
-        <w:lastRenderedPageBreak/>
-        <w:t>Constrains</w:t>
+        <w:pStyle w:val="Heading3"/>
+      </w:pPr>
+      <w:r>
+        <w:t>Constraints</w:t>
       </w:r>
     </w:p>
     <w:p>
@@ -10079,11 +10215,7 @@
     </w:p>
     <w:p>
       <w:pPr>
-        <w:pStyle w:val="Heading2"/>
-        <w:numPr>
-          <w:ilvl w:val="0"/>
-          <w:numId w:val="0"/>
-        </w:numPr>
+        <w:pStyle w:val="Heading3"/>
       </w:pPr>
       <w:r>
         <w:t>Examples</w:t>
@@ -10385,6 +10517,7 @@
                 <w:rFonts w:ascii="Consolas" w:hAnsi="Consolas"/>
                 <w:bCs/>
               </w:rPr>
+              <w:lastRenderedPageBreak/>
               <w:t>82</w:t>
             </w:r>
           </w:p>
@@ -10424,6 +10557,7 @@
                 <w:bCs/>
                 <w:noProof/>
               </w:rPr>
+              <w:lastRenderedPageBreak/>
               <w:t>0:</w:t>
             </w:r>
             <w:r>
@@ -10493,8 +10627,8 @@
     </w:tbl>
     <w:p/>
     <w:sectPr>
-      <w:headerReference w:type="default" r:id="rId18"/>
-      <w:footerReference w:type="default" r:id="rId19"/>
+      <w:headerReference w:type="default" r:id="rId19"/>
+      <w:footerReference w:type="default" r:id="rId20"/>
       <w:pgSz w:w="11909" w:h="16834" w:code="9"/>
       <w:pgMar w:top="567" w:right="737" w:bottom="1077" w:left="737" w:header="567" w:footer="794" w:gutter="0"/>
       <w:cols w:space="720"/>
@@ -10505,7 +10639,7 @@
 </file>
 
 <file path=word/endnotes.xml><?xml version="1.0" encoding="utf-8"?>
-<w:endnotes xmlns:wpc="http://schemas.microsoft.com/office/word/2010/wordprocessingCanvas" xmlns:cx="http://schemas.microsoft.com/office/drawing/2014/chartex" xmlns:mc="http://schemas.openxmlformats.org/markup-compatibility/2006" xmlns:o="urn:schemas-microsoft-com:office:office" xmlns:r="http://schemas.openxmlformats.org/officeDocument/2006/relationships" xmlns:m="http://schemas.openxmlformats.org/officeDocument/2006/math" xmlns:v="urn:schemas-microsoft-com:vml" xmlns:wp14="http://schemas.microsoft.com/office/word/2010/wordprocessingDrawing" xmlns:wp="http://schemas.openxmlformats.org/drawingml/2006/wordprocessingDrawing" xmlns:w10="urn:schemas-microsoft-com:office:word" xmlns:w="http://schemas.openxmlformats.org/wordprocessingml/2006/main" xmlns:w14="http://schemas.microsoft.com/office/word/2010/wordml" xmlns:w15="http://schemas.microsoft.com/office/word/2012/wordml" xmlns:w16se="http://schemas.microsoft.com/office/word/2015/wordml/symex" xmlns:wpg="http://schemas.microsoft.com/office/word/2010/wordprocessingGroup" xmlns:wpi="http://schemas.microsoft.com/office/word/2010/wordprocessingInk" xmlns:wne="http://schemas.microsoft.com/office/word/2006/wordml" xmlns:wps="http://schemas.microsoft.com/office/word/2010/wordprocessingShape" mc:Ignorable="w14 w15 w16se wp14">
+<w:endnotes xmlns:wpc="http://schemas.microsoft.com/office/word/2010/wordprocessingCanvas" xmlns:cx="http://schemas.microsoft.com/office/drawing/2014/chartex" xmlns:cx1="http://schemas.microsoft.com/office/drawing/2015/9/8/chartex" xmlns:cx2="http://schemas.microsoft.com/office/drawing/2015/10/21/chartex" xmlns:mc="http://schemas.openxmlformats.org/markup-compatibility/2006" xmlns:o="urn:schemas-microsoft-com:office:office" xmlns:r="http://schemas.openxmlformats.org/officeDocument/2006/relationships" xmlns:m="http://schemas.openxmlformats.org/officeDocument/2006/math" xmlns:v="urn:schemas-microsoft-com:vml" xmlns:wp14="http://schemas.microsoft.com/office/word/2010/wordprocessingDrawing" xmlns:wp="http://schemas.openxmlformats.org/drawingml/2006/wordprocessingDrawing" xmlns:w10="urn:schemas-microsoft-com:office:word" xmlns:w="http://schemas.openxmlformats.org/wordprocessingml/2006/main" xmlns:w14="http://schemas.microsoft.com/office/word/2010/wordml" xmlns:w15="http://schemas.microsoft.com/office/word/2012/wordml" xmlns:w16se="http://schemas.microsoft.com/office/word/2015/wordml/symex" xmlns:wpg="http://schemas.microsoft.com/office/word/2010/wordprocessingGroup" xmlns:wpi="http://schemas.microsoft.com/office/word/2010/wordprocessingInk" xmlns:wne="http://schemas.microsoft.com/office/word/2006/wordml" xmlns:wps="http://schemas.microsoft.com/office/word/2010/wordprocessingShape" mc:Ignorable="w14 w15 w16se wp14">
   <w:endnote w:type="separator" w:id="-1">
     <w:p>
       <w:pPr>
@@ -10530,7 +10664,7 @@
 </file>
 
 <file path=word/footer1.xml><?xml version="1.0" encoding="utf-8"?>
-<w:ftr xmlns:wpc="http://schemas.microsoft.com/office/word/2010/wordprocessingCanvas" xmlns:cx="http://schemas.microsoft.com/office/drawing/2014/chartex" xmlns:mc="http://schemas.openxmlformats.org/markup-compatibility/2006" xmlns:o="urn:schemas-microsoft-com:office:office" xmlns:r="http://schemas.openxmlformats.org/officeDocument/2006/relationships" xmlns:m="http://schemas.openxmlformats.org/officeDocument/2006/math" xmlns:v="urn:schemas-microsoft-com:vml" xmlns:wp14="http://schemas.microsoft.com/office/word/2010/wordprocessingDrawing" xmlns:wp="http://schemas.openxmlformats.org/drawingml/2006/wordprocessingDrawing" xmlns:w10="urn:schemas-microsoft-com:office:word" xmlns:w="http://schemas.openxmlformats.org/wordprocessingml/2006/main" xmlns:w14="http://schemas.microsoft.com/office/word/2010/wordml" xmlns:w15="http://schemas.microsoft.com/office/word/2012/wordml" xmlns:w16se="http://schemas.microsoft.com/office/word/2015/wordml/symex" xmlns:wpg="http://schemas.microsoft.com/office/word/2010/wordprocessingGroup" xmlns:wpi="http://schemas.microsoft.com/office/word/2010/wordprocessingInk" xmlns:wne="http://schemas.microsoft.com/office/word/2006/wordml" xmlns:wps="http://schemas.microsoft.com/office/word/2010/wordprocessingShape" mc:Ignorable="w14 w15 w16se wp14">
+<w:ftr xmlns:wpc="http://schemas.microsoft.com/office/word/2010/wordprocessingCanvas" xmlns:cx="http://schemas.microsoft.com/office/drawing/2014/chartex" xmlns:cx1="http://schemas.microsoft.com/office/drawing/2015/9/8/chartex" xmlns:cx2="http://schemas.microsoft.com/office/drawing/2015/10/21/chartex" xmlns:mc="http://schemas.openxmlformats.org/markup-compatibility/2006" xmlns:o="urn:schemas-microsoft-com:office:office" xmlns:r="http://schemas.openxmlformats.org/officeDocument/2006/relationships" xmlns:m="http://schemas.openxmlformats.org/officeDocument/2006/math" xmlns:v="urn:schemas-microsoft-com:vml" xmlns:wp14="http://schemas.microsoft.com/office/word/2010/wordprocessingDrawing" xmlns:wp="http://schemas.openxmlformats.org/drawingml/2006/wordprocessingDrawing" xmlns:w10="urn:schemas-microsoft-com:office:word" xmlns:w="http://schemas.openxmlformats.org/wordprocessingml/2006/main" xmlns:w14="http://schemas.microsoft.com/office/word/2010/wordml" xmlns:w15="http://schemas.microsoft.com/office/word/2012/wordml" xmlns:w16se="http://schemas.microsoft.com/office/word/2015/wordml/symex" xmlns:wpg="http://schemas.microsoft.com/office/word/2010/wordprocessingGroup" xmlns:wpi="http://schemas.microsoft.com/office/word/2010/wordprocessingInk" xmlns:wne="http://schemas.microsoft.com/office/word/2006/wordml" xmlns:wps="http://schemas.microsoft.com/office/word/2010/wordprocessingShape" mc:Ignorable="w14 w15 w16se wp14">
   <w:p>
     <w:pPr>
       <w:pStyle w:val="Footer"/>
@@ -10594,7 +10728,7 @@
             </wp:anchor>
           </w:drawing>
         </mc:Choice>
-        <mc:Fallback xmlns:cx2="http://schemas.microsoft.com/office/drawing/2015/10/21/chartex" xmlns:cx1="http://schemas.microsoft.com/office/drawing/2015/9/8/chartex">
+        <mc:Fallback>
           <w:pict>
             <v:line w14:anchorId="625F5756" id="Straight Connector 1" o:spid="_x0000_s1026" style="position:absolute;flip:y;z-index:251666432;visibility:visible;mso-wrap-style:square;mso-wrap-distance-left:9pt;mso-wrap-distance-top:0;mso-wrap-distance-right:9pt;mso-wrap-distance-bottom:0;mso-position-horizontal:absolute;mso-position-horizontal-relative:text;mso-position-vertical:absolute;mso-position-vertical-relative:text" from="-.1pt,5.7pt" to="520.7pt,5.7pt" o:gfxdata="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" strokecolor="#f37123" strokeweight="1pt">
               <v:stroke endcap="round"/>
@@ -10725,7 +10859,7 @@
             </wp:anchor>
           </w:drawing>
         </mc:Choice>
-        <mc:Fallback xmlns:cx2="http://schemas.microsoft.com/office/drawing/2015/10/21/chartex" xmlns:cx1="http://schemas.microsoft.com/office/drawing/2015/9/8/chartex">
+        <mc:Fallback>
           <w:pict>
             <v:shapetype w14:anchorId="65030458" id="_x0000_t202" coordsize="21600,21600" o:spt="202" path="m,l,21600r21600,l21600,xe">
               <v:stroke joinstyle="miter"/>
@@ -10905,7 +11039,7 @@
                               <w:sz w:val="18"/>
                               <w:szCs w:val="18"/>
                             </w:rPr>
-                            <w:t>2</w:t>
+                            <w:t>5</w:t>
                           </w:r>
                           <w:r>
                             <w:rPr>
@@ -10963,7 +11097,7 @@
                               <w:sz w:val="18"/>
                               <w:szCs w:val="18"/>
                             </w:rPr>
-                            <w:t>9</w:t>
+                            <w:t>10</w:t>
                           </w:r>
                           <w:r>
                             <w:rPr>
@@ -11047,7 +11181,7 @@
                         <w:sz w:val="18"/>
                         <w:szCs w:val="18"/>
                       </w:rPr>
-                      <w:t>2</w:t>
+                      <w:t>5</w:t>
                     </w:r>
                     <w:r>
                       <w:rPr>
@@ -11105,7 +11239,7 @@
                         <w:sz w:val="18"/>
                         <w:szCs w:val="18"/>
                       </w:rPr>
-                      <w:t>9</w:t>
+                      <w:t>10</w:t>
                     </w:r>
                     <w:r>
                       <w:rPr>
@@ -11213,7 +11347,7 @@
             </wp:anchor>
           </w:drawing>
         </mc:Choice>
-        <mc:Fallback xmlns:cx2="http://schemas.microsoft.com/office/drawing/2015/10/21/chartex" xmlns:cx1="http://schemas.microsoft.com/office/drawing/2015/9/8/chartex">
+        <mc:Fallback>
           <w:pict>
             <v:shape w14:anchorId="4EA2AB4F" id="Text Box 2" o:spid="_x0000_s1028" type="#_x0000_t202" style="position:absolute;margin-left:125.15pt;margin-top:26.95pt;width:54pt;height:15.75pt;z-index:251664384;visibility:visible;mso-wrap-style:square;mso-width-percent:0;mso-wrap-distance-left:9pt;mso-wrap-distance-top:0;mso-wrap-distance-right:9pt;mso-wrap-distance-bottom:0;mso-position-horizontal:absolute;mso-position-horizontal-relative:text;mso-position-vertical:absolute;mso-position-vertical-relative:text;mso-width-percent:0;mso-width-relative:margin;v-text-anchor:middle" o:gfxdata="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" filled="f" stroked="f" strokeweight=".5pt">
               <v:textbox inset=".5mm,0,0,0">
@@ -11895,7 +12029,7 @@
             </wp:anchor>
           </w:drawing>
         </mc:Choice>
-        <mc:Fallback xmlns:cx2="http://schemas.microsoft.com/office/drawing/2015/10/21/chartex" xmlns:cx1="http://schemas.microsoft.com/office/drawing/2015/9/8/chartex">
+        <mc:Fallback>
           <w:pict>
             <v:shape w14:anchorId="400D6225" id="Text Box 17" o:spid="_x0000_s1029" type="#_x0000_t202" style="position:absolute;margin-left:124.4pt;margin-top:6.7pt;width:396.3pt;height:40.45pt;z-index:251663360;visibility:visible;mso-wrap-style:square;mso-wrap-distance-left:9pt;mso-wrap-distance-top:0;mso-wrap-distance-right:9pt;mso-wrap-distance-bottom:0;mso-position-horizontal:absolute;mso-position-horizontal-relative:text;mso-position-vertical:absolute;mso-position-vertical-relative:text;v-text-anchor:top" o:gfxdata="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" filled="f" stroked="f">
               <v:textbox inset=".5mm,1.2mm,.5mm,.5mm">
@@ -12505,7 +12639,7 @@
 </file>
 
 <file path=word/footnotes.xml><?xml version="1.0" encoding="utf-8"?>
-<w:footnotes xmlns:wpc="http://schemas.microsoft.com/office/word/2010/wordprocessingCanvas" xmlns:cx="http://schemas.microsoft.com/office/drawing/2014/chartex" xmlns:mc="http://schemas.openxmlformats.org/markup-compatibility/2006" xmlns:o="urn:schemas-microsoft-com:office:office" xmlns:r="http://schemas.openxmlformats.org/officeDocument/2006/relationships" xmlns:m="http://schemas.openxmlformats.org/officeDocument/2006/math" xmlns:v="urn:schemas-microsoft-com:vml" xmlns:wp14="http://schemas.microsoft.com/office/word/2010/wordprocessingDrawing" xmlns:wp="http://schemas.openxmlformats.org/drawingml/2006/wordprocessingDrawing" xmlns:w10="urn:schemas-microsoft-com:office:word" xmlns:w="http://schemas.openxmlformats.org/wordprocessingml/2006/main" xmlns:w14="http://schemas.microsoft.com/office/word/2010/wordml" xmlns:w15="http://schemas.microsoft.com/office/word/2012/wordml" xmlns:w16se="http://schemas.microsoft.com/office/word/2015/wordml/symex" xmlns:wpg="http://schemas.microsoft.com/office/word/2010/wordprocessingGroup" xmlns:wpi="http://schemas.microsoft.com/office/word/2010/wordprocessingInk" xmlns:wne="http://schemas.microsoft.com/office/word/2006/wordml" xmlns:wps="http://schemas.microsoft.com/office/word/2010/wordprocessingShape" mc:Ignorable="w14 w15 w16se wp14">
+<w:footnotes xmlns:wpc="http://schemas.microsoft.com/office/word/2010/wordprocessingCanvas" xmlns:cx="http://schemas.microsoft.com/office/drawing/2014/chartex" xmlns:cx1="http://schemas.microsoft.com/office/drawing/2015/9/8/chartex" xmlns:cx2="http://schemas.microsoft.com/office/drawing/2015/10/21/chartex" xmlns:mc="http://schemas.openxmlformats.org/markup-compatibility/2006" xmlns:o="urn:schemas-microsoft-com:office:office" xmlns:r="http://schemas.openxmlformats.org/officeDocument/2006/relationships" xmlns:m="http://schemas.openxmlformats.org/officeDocument/2006/math" xmlns:v="urn:schemas-microsoft-com:vml" xmlns:wp14="http://schemas.microsoft.com/office/word/2010/wordprocessingDrawing" xmlns:wp="http://schemas.openxmlformats.org/drawingml/2006/wordprocessingDrawing" xmlns:w10="urn:schemas-microsoft-com:office:word" xmlns:w="http://schemas.openxmlformats.org/wordprocessingml/2006/main" xmlns:w14="http://schemas.microsoft.com/office/word/2010/wordml" xmlns:w15="http://schemas.microsoft.com/office/word/2012/wordml" xmlns:w16se="http://schemas.microsoft.com/office/word/2015/wordml/symex" xmlns:wpg="http://schemas.microsoft.com/office/word/2010/wordprocessingGroup" xmlns:wpi="http://schemas.microsoft.com/office/word/2010/wordprocessingInk" xmlns:wne="http://schemas.microsoft.com/office/word/2006/wordml" xmlns:wps="http://schemas.microsoft.com/office/word/2010/wordprocessingShape" mc:Ignorable="w14 w15 w16se wp14">
   <w:footnote w:type="separator" w:id="-1">
     <w:p>
       <w:pPr>
@@ -12530,7 +12664,7 @@
 </file>
 
 <file path=word/header1.xml><?xml version="1.0" encoding="utf-8"?>
-<w:hdr xmlns:wpc="http://schemas.microsoft.com/office/word/2010/wordprocessingCanvas" xmlns:cx="http://schemas.microsoft.com/office/drawing/2014/chartex" xmlns:mc="http://schemas.openxmlformats.org/markup-compatibility/2006" xmlns:o="urn:schemas-microsoft-com:office:office" xmlns:r="http://schemas.openxmlformats.org/officeDocument/2006/relationships" xmlns:m="http://schemas.openxmlformats.org/officeDocument/2006/math" xmlns:v="urn:schemas-microsoft-com:vml" xmlns:wp14="http://schemas.microsoft.com/office/word/2010/wordprocessingDrawing" xmlns:wp="http://schemas.openxmlformats.org/drawingml/2006/wordprocessingDrawing" xmlns:w10="urn:schemas-microsoft-com:office:word" xmlns:w="http://schemas.openxmlformats.org/wordprocessingml/2006/main" xmlns:w14="http://schemas.microsoft.com/office/word/2010/wordml" xmlns:w15="http://schemas.microsoft.com/office/word/2012/wordml" xmlns:w16se="http://schemas.microsoft.com/office/word/2015/wordml/symex" xmlns:wpg="http://schemas.microsoft.com/office/word/2010/wordprocessingGroup" xmlns:wpi="http://schemas.microsoft.com/office/word/2010/wordprocessingInk" xmlns:wne="http://schemas.microsoft.com/office/word/2006/wordml" xmlns:wps="http://schemas.microsoft.com/office/word/2010/wordprocessingShape" mc:Ignorable="w14 w15 w16se wp14">
+<w:hdr xmlns:wpc="http://schemas.microsoft.com/office/word/2010/wordprocessingCanvas" xmlns:cx="http://schemas.microsoft.com/office/drawing/2014/chartex" xmlns:cx1="http://schemas.microsoft.com/office/drawing/2015/9/8/chartex" xmlns:cx2="http://schemas.microsoft.com/office/drawing/2015/10/21/chartex" xmlns:mc="http://schemas.openxmlformats.org/markup-compatibility/2006" xmlns:o="urn:schemas-microsoft-com:office:office" xmlns:r="http://schemas.openxmlformats.org/officeDocument/2006/relationships" xmlns:m="http://schemas.openxmlformats.org/officeDocument/2006/math" xmlns:v="urn:schemas-microsoft-com:vml" xmlns:wp14="http://schemas.microsoft.com/office/word/2010/wordprocessingDrawing" xmlns:wp="http://schemas.openxmlformats.org/drawingml/2006/wordprocessingDrawing" xmlns:w10="urn:schemas-microsoft-com:office:word" xmlns:w="http://schemas.openxmlformats.org/wordprocessingml/2006/main" xmlns:w14="http://schemas.microsoft.com/office/word/2010/wordml" xmlns:w15="http://schemas.microsoft.com/office/word/2012/wordml" xmlns:w16se="http://schemas.microsoft.com/office/word/2015/wordml/symex" xmlns:wpg="http://schemas.microsoft.com/office/word/2010/wordprocessingGroup" xmlns:wpi="http://schemas.microsoft.com/office/word/2010/wordprocessingInk" xmlns:wne="http://schemas.microsoft.com/office/word/2006/wordml" xmlns:wps="http://schemas.microsoft.com/office/word/2010/wordprocessingShape" mc:Ignorable="w14 w15 w16se wp14">
   <w:p>
     <w:pPr>
       <w:pStyle w:val="Header"/>
@@ -12541,7 +12675,7 @@
 </file>
 
 <file path=word/numbering.xml><?xml version="1.0" encoding="utf-8"?>
-<w:numbering xmlns:wpc="http://schemas.microsoft.com/office/word/2010/wordprocessingCanvas" xmlns:cx="http://schemas.microsoft.com/office/drawing/2014/chartex" xmlns:mc="http://schemas.openxmlformats.org/markup-compatibility/2006" xmlns:o="urn:schemas-microsoft-com:office:office" xmlns:r="http://schemas.openxmlformats.org/officeDocument/2006/relationships" xmlns:m="http://schemas.openxmlformats.org/officeDocument/2006/math" xmlns:v="urn:schemas-microsoft-com:vml" xmlns:wp14="http://schemas.microsoft.com/office/word/2010/wordprocessingDrawing" xmlns:wp="http://schemas.openxmlformats.org/drawingml/2006/wordprocessingDrawing" xmlns:w10="urn:schemas-microsoft-com:office:word" xmlns:w="http://schemas.openxmlformats.org/wordprocessingml/2006/main" xmlns:w14="http://schemas.microsoft.com/office/word/2010/wordml" xmlns:w15="http://schemas.microsoft.com/office/word/2012/wordml" xmlns:w16se="http://schemas.microsoft.com/office/word/2015/wordml/symex" xmlns:wpg="http://schemas.microsoft.com/office/word/2010/wordprocessingGroup" xmlns:wpi="http://schemas.microsoft.com/office/word/2010/wordprocessingInk" xmlns:wne="http://schemas.microsoft.com/office/word/2006/wordml" xmlns:wps="http://schemas.microsoft.com/office/word/2010/wordprocessingShape" mc:Ignorable="w14 w15 w16se wp14">
+<w:numbering xmlns:wpc="http://schemas.microsoft.com/office/word/2010/wordprocessingCanvas" xmlns:cx="http://schemas.microsoft.com/office/drawing/2014/chartex" xmlns:cx1="http://schemas.microsoft.com/office/drawing/2015/9/8/chartex" xmlns:cx2="http://schemas.microsoft.com/office/drawing/2015/10/21/chartex" xmlns:mc="http://schemas.openxmlformats.org/markup-compatibility/2006" xmlns:o="urn:schemas-microsoft-com:office:office" xmlns:r="http://schemas.openxmlformats.org/officeDocument/2006/relationships" xmlns:m="http://schemas.openxmlformats.org/officeDocument/2006/math" xmlns:v="urn:schemas-microsoft-com:vml" xmlns:wp14="http://schemas.microsoft.com/office/word/2010/wordprocessingDrawing" xmlns:wp="http://schemas.openxmlformats.org/drawingml/2006/wordprocessingDrawing" xmlns:w10="urn:schemas-microsoft-com:office:word" xmlns:w="http://schemas.openxmlformats.org/wordprocessingml/2006/main" xmlns:w14="http://schemas.microsoft.com/office/word/2010/wordml" xmlns:w15="http://schemas.microsoft.com/office/word/2012/wordml" xmlns:w16se="http://schemas.microsoft.com/office/word/2015/wordml/symex" xmlns:wpg="http://schemas.microsoft.com/office/word/2010/wordprocessingGroup" xmlns:wpi="http://schemas.microsoft.com/office/word/2010/wordprocessingInk" xmlns:wne="http://schemas.microsoft.com/office/word/2006/wordml" xmlns:wps="http://schemas.microsoft.com/office/word/2010/wordprocessingShape" mc:Ignorable="w14 w15 w16se wp14">
   <w:abstractNum w:abstractNumId="0" w15:restartNumberingAfterBreak="0">
     <w:nsid w:val="00B25F9A"/>
     <w:multiLevelType w:val="hybridMultilevel"/>
@@ -13702,7 +13836,7 @@
       </w:pPr>
     </w:pPrDefault>
   </w:docDefaults>
-  <w:latentStyles w:defLockedState="0" w:defUIPriority="99" w:defSemiHidden="0" w:defUnhideWhenUsed="0" w:defQFormat="0" w:count="371">
+  <w:latentStyles w:defLockedState="0" w:defUIPriority="99" w:defSemiHidden="0" w:defUnhideWhenUsed="0" w:defQFormat="0" w:count="372">
     <w:lsdException w:name="Normal" w:uiPriority="0" w:qFormat="1"/>
     <w:lsdException w:name="heading 1" w:uiPriority="9" w:qFormat="1"/>
     <w:lsdException w:name="heading 2" w:semiHidden="1" w:uiPriority="9" w:unhideWhenUsed="1" w:qFormat="1"/>
@@ -14074,6 +14208,7 @@
     <w:lsdException w:name="List Table 5 Dark Accent 6" w:uiPriority="50"/>
     <w:lsdException w:name="List Table 6 Colorful Accent 6" w:uiPriority="51"/>
     <w:lsdException w:name="List Table 7 Colorful Accent 6" w:uiPriority="52"/>
+    <w:lsdException w:name="Mention" w:semiHidden="1" w:unhideWhenUsed="1"/>
   </w:latentStyles>
   <w:style w:type="paragraph" w:default="1" w:styleId="Normal">
     <w:name w:val="Normal"/>
@@ -14182,7 +14317,6 @@
     <w:next w:val="Normal"/>
     <w:link w:val="Heading5Char"/>
     <w:uiPriority w:val="9"/>
-    <w:semiHidden/>
     <w:unhideWhenUsed/>
     <w:qFormat/>
     <w:rsid w:val="008C5930"/>
@@ -14422,7 +14556,6 @@
     <w:basedOn w:val="DefaultParagraphFont"/>
     <w:link w:val="Heading5"/>
     <w:uiPriority w:val="9"/>
-    <w:semiHidden/>
     <w:rsid w:val="008C5930"/>
     <w:rPr>
       <w:rFonts w:eastAsiaTheme="majorEastAsia" w:cstheme="majorBidi"/>
@@ -14817,7 +14950,7 @@
 </file>
 
 <file path=customXml/itemProps1.xml><?xml version="1.0" encoding="utf-8"?>
-<ds:datastoreItem xmlns:ds="http://schemas.openxmlformats.org/officeDocument/2006/customXml" ds:itemID="{9FC0D30F-F2BE-47EA-A2EE-5B46E566DAC3}">
+<ds:datastoreItem xmlns:ds="http://schemas.openxmlformats.org/officeDocument/2006/customXml" ds:itemID="{3152A518-6CF1-44DF-BBD3-2690C27D5401}">
   <ds:schemaRefs>
     <ds:schemaRef ds:uri="http://schemas.openxmlformats.org/officeDocument/2006/bibliography"/>
   </ds:schemaRefs>

</xml_diff>